<commit_message>
finished KDIR draft, reorganized files
</commit_message>
<xml_diff>
--- a/writing/KDIR-shakespeare/KDIR-shakespeare.docx
+++ b/writing/KDIR-shakespeare/KDIR-shakespeare.docx
@@ -243,7 +243,51 @@
           <w:color w:val="FF2F92"/>
         </w:rPr>
         <w:tab/>
-        <w:t>Networks study connections within large groups of objects. The anlaysis of how vertices are linked by edges has revealed many unexpected features of large systems. In this paper we apply network theory in the field of literature world and explore how well social network features perform in literary analysis.   We were able to successfully predict genre of  Shakespeare Plays with  the help of social network metrics.  Future work can be  apllied to fast and detailed literary analysis using the social network metrics and network theory concepts.</w:t>
+        <w:t>Networks study connections within large groups of objects. The anlaysis of how vertices are linked by edges has revealed many unexpected features of large systems. In this paper we apply network theory in the field of literature and explore how well social network features perform in literary analysis.</w:t>
+      </w:r>
+      <w:r>
+        <w:rPr>
+          <w:color w:val="FF2F92"/>
+        </w:rPr>
+        <w:t xml:space="preserve"> </w:t>
+      </w:r>
+      <w:r>
+        <w:rPr>
+          <w:color w:val="FF2F92"/>
+        </w:rPr>
+        <w:t xml:space="preserve">We were able to successfully predict genre of </w:t>
+      </w:r>
+      <w:r>
+        <w:rPr>
+          <w:color w:val="FF2F92"/>
+        </w:rPr>
+        <w:t xml:space="preserve"> Shakespeare’s plays with </w:t>
+      </w:r>
+      <w:r>
+        <w:rPr>
+          <w:color w:val="FF2F92"/>
+        </w:rPr>
+        <w:t>the help of social network m</w:t>
+      </w:r>
+      <w:r>
+        <w:rPr>
+          <w:color w:val="FF2F92"/>
+        </w:rPr>
+        <w:t>etrics.  Future work can be app</w:t>
+      </w:r>
+      <w:r>
+        <w:rPr>
+          <w:color w:val="FF2F92"/>
+        </w:rPr>
+        <w:t xml:space="preserve">lied to fast and detailed literary analysis using </w:t>
+      </w:r>
+      <w:bookmarkStart w:id="0" w:name="_GoBack"/>
+      <w:bookmarkEnd w:id="0"/>
+      <w:r>
+        <w:rPr>
+          <w:color w:val="FF2F92"/>
+        </w:rPr>
+        <w:t>social network metrics and network theory concepts.</w:t>
       </w:r>
     </w:p>
     <w:p>
@@ -370,14 +414,14 @@
           <w:iCs/>
           <w:color w:val="000000" w:themeColor="text1"/>
         </w:rPr>
-        <w:t xml:space="preserve">Social network analysis is well-established as a way to study social groups.  In most approaches, the relationships between social actors are modeled as a graph, allowing a variety of new and existing graph algorithms to be applied. Social network analysis has been less often applied to literary works, but some scholars have created networks of plays wherein nodes represent characters, and edges represent interaction between pairs of characters in the play. Because these plays graphs are handmade </w:t>
+        <w:t xml:space="preserve">Social network analysis is well-established as a way to study social groups.  In most approaches, the relationships between social actors are modeled as a graph, allowing a variety of new and existing graph algorithms to be applied. Social network analysis has been less often applied to literary works, but some scholars have created networks of plays wherein nodes represent characters, and edges represent interaction between pairs of characters in the play. Because these plays graphs are handmade for a very small number of plays, however, almost </w:t>
       </w:r>
       <w:r>
         <w:rPr>
           <w:iCs/>
           <w:color w:val="000000" w:themeColor="text1"/>
         </w:rPr>
-        <w:t xml:space="preserve">for a very small number of plays, however, almost no work has been done to study the ability of mathematical properties of network graphs to predict features of a play. We address this gap by </w:t>
+        <w:t xml:space="preserve">no work has been done to study the ability of mathematical properties of network graphs to predict features of a play. We address this gap by </w:t>
       </w:r>
       <w:r>
         <w:rPr>
@@ -429,16 +473,16 @@
           <w:noProof/>
           <w:color w:val="000000" w:themeColor="text1"/>
         </w:rPr>
-        <w:t xml:space="preserve">In this paper, we study the social networks of Shakepeare’s plays. To do so, we build a weighted, undirected graph of each play, in which characters are nodes, communication between characters represents an edge, and the weights represent the sum of total number of words spoken by two characters in the scenes in which they appear together. We define three classes for Shakespeare’s plays, namely ‘comedy’, history’ and ‘tragedy’. Then, we study the plays from the three groups to identify which features of their social networks allow us to distinguish between the three classes.  </w:t>
+        <w:t xml:space="preserve">In this paper, we study the social networks of Shakepeare’s plays. To do so, we build a weighted, undirected graph of each play, in which characters are nodes, communication between characters represents an edge, and the weights represent the sum of total number of words spoken by two characters in the scenes in which they appear together. We define three classes for Shakespeare’s plays, namely ‘comedy’, history’ and ‘tragedy’. Then, we study the plays from the three groups to identify which features of their social networks allow us to distinguish between the three classes.  With the class definitions and features in hand, we train a Support Vector Machine (SVM) classifier </w:t>
       </w:r>
       <w:r>
         <w:rPr>
           <w:iCs/>
           <w:noProof/>
           <w:color w:val="000000" w:themeColor="text1"/>
-        </w:rPr>
-        <w:lastRenderedPageBreak/>
-        <w:t xml:space="preserve">With the class definitions and features in hand, we train a Support Vector Machine (SVM) classifier </w:t>
+          <w:lang w:val="en-CA"/>
+        </w:rPr>
+        <w:t xml:space="preserve">on </w:t>
       </w:r>
       <w:r>
         <w:rPr>
@@ -447,7 +491,8 @@
           <w:color w:val="000000" w:themeColor="text1"/>
           <w:lang w:val="en-CA"/>
         </w:rPr>
-        <w:t>on our three classes.  We then use One Vs One (OvO) classification  to identify the top matching class for each play in our test set.</w:t>
+        <w:lastRenderedPageBreak/>
+        <w:t>our three classes.  We then use One Vs One (OvO) classification  to identify the top matching class for each play in our test set.</w:t>
       </w:r>
       <w:r>
         <w:rPr>
@@ -1111,7 +1156,13 @@
         <w:rPr>
           <w:color w:val="000000" w:themeColor="text1"/>
         </w:rPr>
-        <w:t>By using OvO, our SVM is much less sensitive to the problems of imbalanced datasets, which is particularly helpful given the different sizes of each of our three classes and our small overall sample size.</w:t>
+        <w:t xml:space="preserve">By using OvO, our SVM is much less sensitive to the problems of imbalanced datasets, which is particularly helpful given the different sizes of each </w:t>
+      </w:r>
+      <w:r>
+        <w:rPr>
+          <w:color w:val="000000" w:themeColor="text1"/>
+        </w:rPr>
+        <w:t>of our three classes and our small overall sample size.</w:t>
       </w:r>
     </w:p>
     <w:p>
@@ -1372,17 +1423,9 @@
           <w:color w:val="000000" w:themeColor="text1"/>
           <w:lang w:val="en-CA"/>
         </w:rPr>
-        <w:t xml:space="preserve">Because dramatic performances enact social encounters, social network analysis translates surprisingly well to fictional societies. Stiller et al. have shown that social networks in Shakespeare’s plays mirror those of real human interactions, </w:t>
-      </w:r>
-      <w:r>
-        <w:rPr>
-          <w:color w:val="000000" w:themeColor="text1"/>
-          <w:lang w:val="en-CA"/>
-        </w:rPr>
-        <w:lastRenderedPageBreak/>
-        <w:t xml:space="preserve">particularly in size, clustering, and maximum degrees of separation </w:t>
-      </w:r>
-      <w:commentRangeStart w:id="0"/>
+        <w:t xml:space="preserve">Because dramatic performances enact social encounters, social network analysis translates surprisingly well to fictional societies. Stiller et al. have shown that social networks in Shakespeare’s plays mirror those of real human interactions, particularly in size, clustering, and maximum degrees of separation </w:t>
+      </w:r>
+      <w:commentRangeStart w:id="1"/>
       <w:r>
         <w:rPr>
           <w:color w:val="000000" w:themeColor="text1"/>
@@ -1405,13 +1448,13 @@
         </w:rPr>
         <w:t xml:space="preserve">). </w:t>
       </w:r>
-      <w:commentRangeEnd w:id="0"/>
+      <w:commentRangeEnd w:id="1"/>
       <w:r>
         <w:rPr>
           <w:rStyle w:val="CommentReference"/>
           <w:color w:val="000000" w:themeColor="text1"/>
         </w:rPr>
-        <w:commentReference w:id="0"/>
+        <w:commentReference w:id="1"/>
       </w:r>
       <w:r>
         <w:rPr>
@@ -1438,7 +1481,14 @@
         <w:rPr>
           <w:color w:val="000000" w:themeColor="text1"/>
         </w:rPr>
-        <w:t xml:space="preserve">Moretti categorizes several types of analyses: “an empirical, quantitative and hierarchical description of literary characters [31], corpus-based analyses exploring options for historical periodisation of literature [32] and types of aesthetic modelling of social formations in and by literary texts [33,34,35].” </w:t>
+        <w:t xml:space="preserve">Moretti categorizes several types of analyses: </w:t>
+      </w:r>
+      <w:r>
+        <w:rPr>
+          <w:color w:val="000000" w:themeColor="text1"/>
+        </w:rPr>
+        <w:lastRenderedPageBreak/>
+        <w:t xml:space="preserve">“an empirical, quantitative and hierarchical description of literary characters [31], corpus-based analyses exploring options for historical periodisation of literature [32] and types of aesthetic modelling of social formations in and by literary texts [33,34,35].” </w:t>
       </w:r>
       <w:r>
         <w:rPr>
@@ -1447,7 +1497,7 @@
         </w:rPr>
         <w:t>Moretti himself uses social networks to examine the plots of three Shakespearean tragedies, and to contrast a few chapters in English and Chinese novels</w:t>
       </w:r>
-      <w:commentRangeStart w:id="1"/>
+      <w:commentRangeStart w:id="2"/>
       <w:r>
         <w:rPr>
           <w:color w:val="000000" w:themeColor="text1"/>
@@ -1470,13 +1520,13 @@
         </w:rPr>
         <w:t xml:space="preserve">). </w:t>
       </w:r>
-      <w:commentRangeEnd w:id="1"/>
+      <w:commentRangeEnd w:id="2"/>
       <w:r>
         <w:rPr>
           <w:rStyle w:val="CommentReference"/>
           <w:color w:val="000000" w:themeColor="text1"/>
         </w:rPr>
-        <w:commentReference w:id="1"/>
+        <w:commentReference w:id="2"/>
       </w:r>
       <w:r>
         <w:rPr>
@@ -1491,7 +1541,7 @@
         </w:rPr>
         <w:t xml:space="preserve">only at the Gini Coefficient of each play’s eigenvector centrality to track changes in ensemble casts from 1500 to 1920 </w:t>
       </w:r>
-      <w:commentRangeStart w:id="2"/>
+      <w:commentRangeStart w:id="3"/>
       <w:r>
         <w:rPr>
           <w:color w:val="000000" w:themeColor="text1"/>
@@ -1520,13 +1570,13 @@
         </w:rPr>
         <w:t xml:space="preserve"> </w:t>
       </w:r>
-      <w:commentRangeEnd w:id="2"/>
+      <w:commentRangeEnd w:id="3"/>
       <w:r>
         <w:rPr>
           <w:rStyle w:val="CommentReference"/>
           <w:color w:val="000000" w:themeColor="text1"/>
         </w:rPr>
-        <w:commentReference w:id="2"/>
+        <w:commentReference w:id="3"/>
       </w:r>
       <w:r>
         <w:rPr>
@@ -1893,7 +1943,7 @@
           </mc:Choice>
           <mc:Fallback>
             <w:pict>
-              <v:shapetype w14:anchorId="04E2E33B" id="_x0000_t67" coordsize="21600,21600" o:spt="67" adj="16200,5400" path="m0@0l@1@0@1,0@2,0@2@0,21600@0,10800,21600xe">
+              <v:shapetype w14:anchorId="098673B3" id="_x0000_t67" coordsize="21600,21600" o:spt="67" adj="16200,5400" path="m0@0l@1@0@1,0@2,0@2@0,21600@0,10800,21600xe">
                 <v:stroke joinstyle="miter"/>
                 <v:formulas>
                   <v:f eqn="val #0"/>
@@ -2119,7 +2169,7 @@
           </mc:Choice>
           <mc:Fallback>
             <w:pict>
-              <v:shape w14:anchorId="402B1091" id="Down Arrow 6" o:spid="_x0000_s1026" type="#_x0000_t67" style="position:absolute;margin-left:90.2pt;margin-top:7.9pt;width:3.6pt;height:11.35pt;z-index:251663360;visibility:visible;mso-wrap-style:square;mso-wrap-distance-left:9pt;mso-wrap-distance-top:0;mso-wrap-distance-right:9pt;mso-wrap-distance-bottom:0;mso-position-horizontal:absolute;mso-position-horizontal-relative:text;mso-position-vertical:absolute;mso-position-vertical-relative:text;v-text-anchor:middle" o:gfxdata="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" adj="18180" fillcolor="white [3201]" strokecolor="black [3200]" strokeweight="2pt"/>
+              <v:shape w14:anchorId="13303C8D" id="Down Arrow 6" o:spid="_x0000_s1026" type="#_x0000_t67" style="position:absolute;margin-left:90.2pt;margin-top:7.9pt;width:3.6pt;height:11.35pt;z-index:251663360;visibility:visible;mso-wrap-style:square;mso-wrap-distance-left:9pt;mso-wrap-distance-top:0;mso-wrap-distance-right:9pt;mso-wrap-distance-bottom:0;mso-position-horizontal:absolute;mso-position-horizontal-relative:text;mso-position-vertical:absolute;mso-position-vertical-relative:text;v-text-anchor:middle" o:gfxdata="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" adj="18180" fillcolor="white [3201]" strokecolor="black [3200]" strokeweight="2pt"/>
             </w:pict>
           </mc:Fallback>
         </mc:AlternateContent>
@@ -3065,7 +3115,6 @@
           <w:b/>
           <w:sz w:val="24"/>
         </w:rPr>
-        <w:lastRenderedPageBreak/>
         <w:t>3.2</w:t>
       </w:r>
       <w:r>
@@ -3088,6 +3137,7 @@
         <w:ind w:firstLine="0"/>
       </w:pPr>
       <w:r>
+        <w:lastRenderedPageBreak/>
         <w:t>This module builds play graphs using the information generated by the play parser in the previous section. In order to generate files which can be used to create graphs for plays, we used the Gephi API to generate gexf files. Each gexf  file maps character to a node and communication between characters as an edge. Each character stores as an attribute the total number of lines and words spoken by that character in the play. After this mapping, each edge is weighted with the sum of total number of lines and words spoken by the two characters in their shared scenes. These form the basis of t</w:t>
       </w:r>
       <w:r>
@@ -3230,19 +3280,19 @@
         </w:rPr>
         <w:t>We compute the network features of each play solely from the generated graph</w:t>
       </w:r>
-      <w:commentRangeStart w:id="3"/>
+      <w:commentRangeStart w:id="4"/>
       <w:r>
         <w:rPr>
           <w:color w:val="000000" w:themeColor="text1"/>
         </w:rPr>
         <w:t>. For features that describe an individual node, such as degree or EigenVector, we calculate the average value of that feature for all the nodes in the graph</w:t>
       </w:r>
-      <w:commentRangeEnd w:id="3"/>
+      <w:commentRangeEnd w:id="4"/>
       <w:r>
         <w:rPr>
           <w:rStyle w:val="CommentReference"/>
         </w:rPr>
-        <w:commentReference w:id="3"/>
+        <w:commentReference w:id="4"/>
       </w:r>
       <w:r>
         <w:rPr>
@@ -5068,21 +5118,21 @@
           <w:color w:val="FF2F92"/>
         </w:rPr>
       </w:pPr>
-      <w:commentRangeStart w:id="4"/>
+      <w:commentRangeStart w:id="5"/>
       <w:r>
         <w:t>For our dataset</w:t>
       </w:r>
-      <w:commentRangeEnd w:id="4"/>
+      <w:commentRangeEnd w:id="5"/>
       <w:r>
         <w:rPr>
           <w:rStyle w:val="CommentReference"/>
         </w:rPr>
-        <w:commentReference w:id="4"/>
+        <w:commentReference w:id="5"/>
       </w:r>
       <w:r>
         <w:t xml:space="preserve">, we used 31 plays as a training set, and remaining 6 as a test set. The test set conatined two plays from each genre. For 5 fold cross-validation we used all 37 plays. </w:t>
       </w:r>
-      <w:commentRangeStart w:id="5"/>
+      <w:commentRangeStart w:id="6"/>
       <w:r>
         <w:rPr>
           <w:color w:val="FF2F92"/>
@@ -5101,12 +5151,12 @@
         </w:rPr>
         <w:t xml:space="preserve">validation set, we downloaded six plays other than Shakespeare’s to validate how well our model performed in general. </w:t>
       </w:r>
-      <w:commentRangeEnd w:id="5"/>
+      <w:commentRangeEnd w:id="6"/>
       <w:r>
         <w:rPr>
           <w:rStyle w:val="CommentReference"/>
         </w:rPr>
-        <w:commentReference w:id="5"/>
+        <w:commentReference w:id="6"/>
       </w:r>
     </w:p>
     <w:p>
@@ -11064,17 +11114,7 @@
           <w:caps/>
           <w:sz w:val="26"/>
         </w:rPr>
-        <w:t>Future W</w:t>
-      </w:r>
-      <w:bookmarkStart w:id="6" w:name="_GoBack"/>
-      <w:bookmarkEnd w:id="6"/>
-      <w:r>
-        <w:rPr>
-          <w:b/>
-          <w:caps/>
-          <w:sz w:val="26"/>
-        </w:rPr>
-        <w:t>ork</w:t>
+        <w:t>Future Work</w:t>
       </w:r>
     </w:p>
     <w:p>
@@ -11377,7 +11417,7 @@
 
 <file path=word/comments.xml><?xml version="1.0" encoding="utf-8"?>
 <w:comments xmlns:wpc="http://schemas.microsoft.com/office/word/2010/wordprocessingCanvas" xmlns:cx="http://schemas.microsoft.com/office/drawing/2014/chartex" xmlns:cx1="http://schemas.microsoft.com/office/drawing/2015/9/8/chartex" xmlns:cx2="http://schemas.microsoft.com/office/drawing/2015/10/21/chartex" xmlns:cx3="http://schemas.microsoft.com/office/drawing/2016/5/9/chartex" xmlns:cx4="http://schemas.microsoft.com/office/drawing/2016/5/10/chartex" xmlns:cx5="http://schemas.microsoft.com/office/drawing/2016/5/11/chartex" xmlns:cx6="http://schemas.microsoft.com/office/drawing/2016/5/12/chartex" xmlns:cx7="http://schemas.microsoft.com/office/drawing/2016/5/13/chartex" xmlns:cx8="http://schemas.microsoft.com/office/drawing/2016/5/14/chartex" xmlns:mc="http://schemas.openxmlformats.org/markup-compatibility/2006" xmlns:aink="http://schemas.microsoft.com/office/drawing/2016/ink" xmlns:am3d="http://schemas.microsoft.com/office/drawing/2017/model3d" xmlns:o="urn:schemas-microsoft-com:office:office" xmlns:r="http://schemas.openxmlformats.org/officeDocument/2006/relationships" xmlns:m="http://schemas.openxmlformats.org/officeDocument/2006/math" xmlns:v="urn:schemas-microsoft-com:vml" xmlns:wp14="http://schemas.microsoft.com/office/word/2010/wordprocessingDrawing" xmlns:wp="http://schemas.openxmlformats.org/drawingml/2006/wordprocessingDrawing" xmlns:w10="urn:schemas-microsoft-com:office:word" xmlns:w="http://schemas.openxmlformats.org/wordprocessingml/2006/main" xmlns:w14="http://schemas.microsoft.com/office/word/2010/wordml" xmlns:w15="http://schemas.microsoft.com/office/word/2012/wordml" xmlns:w16cid="http://schemas.microsoft.com/office/word/2016/wordml/cid" xmlns:w16se="http://schemas.microsoft.com/office/word/2015/wordml/symex" xmlns:wpg="http://schemas.microsoft.com/office/word/2010/wordprocessingGroup" xmlns:wpi="http://schemas.microsoft.com/office/word/2010/wordprocessingInk" xmlns:wne="http://schemas.microsoft.com/office/word/2006/wordml" xmlns:wps="http://schemas.microsoft.com/office/word/2010/wordprocessingShape" mc:Ignorable="w14 w15 w16se w16cid wp14">
-  <w:comment w:id="0" w:author="Lawrence Evalyn" w:date="2018-05-18T18:54:00Z" w:initials="LE">
+  <w:comment w:id="1" w:author="Lawrence Evalyn" w:date="2018-05-18T18:54:00Z" w:initials="LE">
     <w:p>
       <w:pPr>
         <w:spacing w:line="240" w:lineRule="auto"/>
@@ -11446,7 +11486,7 @@
       </w:pPr>
     </w:p>
   </w:comment>
-  <w:comment w:id="1" w:author="Lawrence Evalyn" w:date="2018-05-18T18:54:00Z" w:initials="LE">
+  <w:comment w:id="2" w:author="Lawrence Evalyn" w:date="2018-05-18T18:54:00Z" w:initials="LE">
     <w:p>
       <w:pPr>
         <w:spacing w:line="240" w:lineRule="auto"/>
@@ -11515,7 +11555,7 @@
       </w:pPr>
     </w:p>
   </w:comment>
-  <w:comment w:id="2" w:author="Lawrence Evalyn" w:date="2018-05-18T18:54:00Z" w:initials="LE">
+  <w:comment w:id="3" w:author="Lawrence Evalyn" w:date="2018-05-18T18:54:00Z" w:initials="LE">
     <w:p>
       <w:pPr>
         <w:spacing w:line="240" w:lineRule="auto"/>
@@ -11584,7 +11624,7 @@
       </w:pPr>
     </w:p>
   </w:comment>
-  <w:comment w:id="3" w:author="Lawrence Evalyn" w:date="2018-05-19T06:20:00Z" w:initials="LE">
+  <w:comment w:id="4" w:author="Lawrence Evalyn" w:date="2018-05-19T06:20:00Z" w:initials="LE">
     <w:p>
       <w:pPr>
         <w:pStyle w:val="CommentText"/>
@@ -11600,7 +11640,7 @@
       </w:r>
     </w:p>
   </w:comment>
-  <w:comment w:id="4" w:author="Lawrence Evalyn" w:date="2018-05-19T06:11:00Z" w:initials="LE">
+  <w:comment w:id="5" w:author="Lawrence Evalyn" w:date="2018-05-19T06:11:00Z" w:initials="LE">
     <w:p>
       <w:pPr>
         <w:pStyle w:val="CommentText"/>
@@ -11616,7 +11656,7 @@
       </w:r>
     </w:p>
   </w:comment>
-  <w:comment w:id="5" w:author="Lawrence Evalyn" w:date="2018-05-19T06:09:00Z" w:initials="LE">
+  <w:comment w:id="6" w:author="Lawrence Evalyn" w:date="2018-05-19T06:09:00Z" w:initials="LE">
     <w:p>
       <w:pPr>
         <w:pStyle w:val="CommentText"/>

</xml_diff>